<commit_message>
File edits for documentation and publishing to PiPy
</commit_message>
<xml_diff>
--- a/Team project/Project deliverables/A Stage/WikiWiki/A stage rubrics.docx
+++ b/Team project/Project deliverables/A Stage/WikiWiki/A stage rubrics.docx
@@ -944,17 +944,7 @@
           <w:sz w:val="28"/>
           <w:szCs w:val="28"/>
         </w:rPr>
-        <w:t xml:space="preserve"> (a team leader aggregates from each </w:t>
-      </w:r>
-      <w:bookmarkStart w:id="2" w:name="_GoBack"/>
-      <w:bookmarkEnd w:id="2"/>
-      <w:r>
-        <w:rPr>
-          <w:rStyle w:val="Strong"/>
-          <w:sz w:val="28"/>
-          <w:szCs w:val="28"/>
-        </w:rPr>
-        <w:t>implementer and grades)</w:t>
+        <w:t xml:space="preserve"> (a team leader aggregates from each implementer and grades)</w:t>
       </w:r>
     </w:p>
     <w:p>
@@ -1762,7 +1752,7 @@
             <w:tcW w:w="1263" w:type="dxa"/>
           </w:tcPr>
           <w:p>
-            <w:bookmarkStart w:id="3" w:name="_Hlk509404184"/>
+            <w:bookmarkStart w:id="2" w:name="_Hlk509404184"/>
             <w:r>
               <w:t>(</w:t>
             </w:r>
@@ -1773,7 +1763,7 @@
             <w:r>
               <w:t>)%/</w:t>
             </w:r>
-            <w:bookmarkEnd w:id="3"/>
+            <w:bookmarkEnd w:id="2"/>
             <w:proofErr w:type="gramEnd"/>
             <w:r>
               <w:t>1</w:t>
@@ -1918,7 +1908,7 @@
             <w:tcW w:w="1263" w:type="dxa"/>
           </w:tcPr>
           <w:p>
-            <w:bookmarkStart w:id="4" w:name="_Hlk509405389"/>
+            <w:bookmarkStart w:id="3" w:name="_Hlk509405389"/>
             <w:r>
               <w:t>(</w:t>
             </w:r>
@@ -1936,7 +1926,7 @@
             <w:r>
               <w:t>0%</w:t>
             </w:r>
-            <w:bookmarkEnd w:id="4"/>
+            <w:bookmarkEnd w:id="3"/>
           </w:p>
         </w:tc>
         <w:tc>
@@ -2060,7 +2050,7 @@
             <w:tcW w:w="1263" w:type="dxa"/>
           </w:tcPr>
           <w:p>
-            <w:bookmarkStart w:id="5" w:name="_Hlk509405449"/>
+            <w:bookmarkStart w:id="4" w:name="_Hlk509405449"/>
             <w:r>
               <w:t>(</w:t>
             </w:r>
@@ -2078,7 +2068,7 @@
             <w:r>
               <w:t>0%</w:t>
             </w:r>
-            <w:bookmarkEnd w:id="5"/>
+            <w:bookmarkEnd w:id="4"/>
           </w:p>
         </w:tc>
         <w:tc>
@@ -2946,6 +2936,8 @@
         </w:rPr>
         <w:t>Tiemon</w:t>
       </w:r>
+      <w:bookmarkStart w:id="5" w:name="_GoBack"/>
+      <w:bookmarkEnd w:id="5"/>
       <w:proofErr w:type="spellEnd"/>
     </w:p>
     <w:p>
@@ -3582,10 +3574,10 @@
         <w:tblLook w:val="04A0" w:firstRow="1" w:lastRow="0" w:firstColumn="1" w:lastColumn="0" w:noHBand="0" w:noVBand="1"/>
       </w:tblPr>
       <w:tblGrid>
-        <w:gridCol w:w="2428"/>
+        <w:gridCol w:w="2427"/>
         <w:gridCol w:w="1323"/>
-        <w:gridCol w:w="4365"/>
-        <w:gridCol w:w="1234"/>
+        <w:gridCol w:w="4364"/>
+        <w:gridCol w:w="1236"/>
       </w:tblGrid>
       <w:tr>
         <w:tc>
@@ -3924,7 +3916,11 @@
           <w:tcPr>
             <w:tcW w:w="1236" w:type="dxa"/>
           </w:tcPr>
-          <w:p/>
+          <w:p>
+            <w:r>
+              <w:t>Comes in form of Display History.py</w:t>
+            </w:r>
+          </w:p>
         </w:tc>
       </w:tr>
       <w:tr>

</xml_diff>